<commit_message>
[Lab 8] Little changes
</commit_message>
<xml_diff>
--- a/Lab8/Отчёт.docx
+++ b/Lab8/Отчёт.docx
@@ -3692,7 +3692,21 @@
         <w:rPr>
           <w:lang w:val="ru-RU"/>
         </w:rPr>
-        <w:t>1. С помощью простого консольного приложения составить табличную или графическую форму зависимости времени вычисления параметра у, функционально заданного выражением вида:</w:t>
+        <w:t xml:space="preserve">1. С помощью простого консольного приложения составить табличную или графическую форму зависимости времени вычисления параметра </w:t>
+      </w:r>
+      <w:r>
+        <w:rPr>
+          <w:i/>
+          <w:iCs/>
+          <w:lang w:val="ru-RU"/>
+        </w:rPr>
+        <w:t>у</w:t>
+      </w:r>
+      <w:r>
+        <w:rPr>
+          <w:lang w:val="ru-RU"/>
+        </w:rPr>
+        <w:t>, функционально заданного выражением вида:</w:t>
       </w:r>
     </w:p>
     <w:p>
@@ -4012,7 +4026,7 @@
           <w:iCs/>
           <w:lang w:val="en-US"/>
         </w:rPr>
-        <w:t>X</w:t>
+        <w:t>x</w:t>
       </w:r>
     </w:p>
     <w:p>
@@ -4403,10 +4417,10 @@
       </w:pPr>
       <w:r>
         <w:drawing>
-          <wp:inline distT="0" distB="0" distL="0" distR="0" wp14:anchorId="6995962B" wp14:editId="2AAEDF6A">
-            <wp:extent cx="4733333" cy="2933333"/>
-            <wp:effectExtent l="0" t="0" r="0" b="635"/>
-            <wp:docPr id="10" name="Рисунок 10"/>
+          <wp:inline distT="0" distB="0" distL="0" distR="0" wp14:anchorId="2A51910A" wp14:editId="16360653">
+            <wp:extent cx="4657143" cy="2847619"/>
+            <wp:effectExtent l="0" t="0" r="0" b="0"/>
+            <wp:docPr id="4" name="Рисунок 4"/>
             <wp:cNvGraphicFramePr>
               <a:graphicFrameLocks xmlns:a="http://schemas.openxmlformats.org/drawingml/2006/main" noChangeAspect="1"/>
             </wp:cNvGraphicFramePr>
@@ -4426,7 +4440,7 @@
                   <pic:spPr>
                     <a:xfrm>
                       <a:off x="0" y="0"/>
-                      <a:ext cx="4733333" cy="2933333"/>
+                      <a:ext cx="4657143" cy="2847619"/>
                     </a:xfrm>
                     <a:prstGeom prst="rect">
                       <a:avLst/>
@@ -4444,15 +4458,16 @@
         <w:pStyle w:val="af0"/>
       </w:pPr>
       <w:r>
-        <w:t>Рисунок 6 – График сравнения производительности алгоритмов</w:t>
-      </w:r>
-    </w:p>
-    <w:p>
-      <w:pPr>
-        <w:rPr>
-          <w:lang w:val="ru-RU"/>
-        </w:rPr>
-      </w:pPr>
+        <w:t>Рисунок 6 – График</w:t>
+      </w:r>
+      <w:r>
+        <w:t>и</w:t>
+      </w:r>
+      <w:r>
+        <w:t xml:space="preserve"> сравнения производительности алгоритмов</w:t>
+      </w:r>
+    </w:p>
+    <w:p>
       <w:r>
         <w:rPr>
           <w:lang w:val="ru-RU"/>
@@ -4821,15 +4836,33 @@
     <w:p>
       <w:pPr>
         <w:pStyle w:val="Code"/>
-        <w:rPr>
-          <w:lang w:val="en-US"/>
-        </w:rPr>
-      </w:pPr>
-      <w:r>
-        <w:rPr>
-          <w:lang w:val="en-US"/>
-        </w:rPr>
-        <w:t>using System.Numerics;</w:t>
+      </w:pPr>
+      <w:r>
+        <w:rPr>
+          <w:lang w:val="en-US"/>
+        </w:rPr>
+        <w:t>using</w:t>
+      </w:r>
+      <w:r>
+        <w:t xml:space="preserve"> </w:t>
+      </w:r>
+      <w:r>
+        <w:rPr>
+          <w:lang w:val="en-US"/>
+        </w:rPr>
+        <w:t>System</w:t>
+      </w:r>
+      <w:r>
+        <w:t>.</w:t>
+      </w:r>
+      <w:r>
+        <w:rPr>
+          <w:lang w:val="en-US"/>
+        </w:rPr>
+        <w:t>Numerics</w:t>
+      </w:r>
+      <w:r>
+        <w:t>;</w:t>
       </w:r>
     </w:p>
     <w:p>
@@ -5458,6 +5491,9 @@
     <w:p>
       <w:pPr>
         <w:pStyle w:val="Code"/>
+        <w:rPr>
+          <w:lang w:val="en-US"/>
+        </w:rPr>
       </w:pPr>
       <w:r>
         <w:rPr>
@@ -5466,38 +5502,65 @@
         <w:t xml:space="preserve">                </w:t>
       </w:r>
       <w:r>
+        <w:rPr>
+          <w:lang w:val="en-US"/>
+        </w:rPr>
         <w:t>)</w:t>
       </w:r>
     </w:p>
     <w:p>
       <w:pPr>
         <w:pStyle w:val="Code"/>
-      </w:pPr>
-      <w:r>
+        <w:rPr>
+          <w:lang w:val="en-US"/>
+        </w:rPr>
+      </w:pPr>
+      <w:r>
+        <w:rPr>
+          <w:lang w:val="en-US"/>
+        </w:rPr>
         <w:t xml:space="preserve">            );</w:t>
       </w:r>
     </w:p>
     <w:p>
       <w:pPr>
         <w:pStyle w:val="Code"/>
-      </w:pPr>
-      <w:r>
+        <w:rPr>
+          <w:lang w:val="en-US"/>
+        </w:rPr>
+      </w:pPr>
+      <w:r>
+        <w:rPr>
+          <w:lang w:val="en-US"/>
+        </w:rPr>
         <w:t xml:space="preserve">        }</w:t>
       </w:r>
     </w:p>
     <w:p>
       <w:pPr>
         <w:pStyle w:val="Code"/>
-      </w:pPr>
-      <w:r>
+        <w:rPr>
+          <w:lang w:val="en-US"/>
+        </w:rPr>
+      </w:pPr>
+      <w:r>
+        <w:rPr>
+          <w:lang w:val="en-US"/>
+        </w:rPr>
         <w:t xml:space="preserve">    }</w:t>
       </w:r>
     </w:p>
     <w:p>
       <w:pPr>
         <w:pStyle w:val="Code"/>
-      </w:pPr>
-      <w:r>
+        <w:rPr>
+          <w:lang w:val="en-US"/>
+        </w:rPr>
+      </w:pPr>
+      <w:r>
+        <w:rPr>
+          <w:lang w:val="en-US"/>
+        </w:rPr>
         <w:t>}</w:t>
       </w:r>
     </w:p>
@@ -5509,7 +5572,31 @@
         </w:rPr>
       </w:pPr>
       <w:r>
-        <w:t xml:space="preserve">Листинг 1 – Код алгоритма </w:t>
+        <w:t>Листинг</w:t>
+      </w:r>
+      <w:r>
+        <w:rPr>
+          <w:lang w:val="en-US"/>
+        </w:rPr>
+        <w:t xml:space="preserve"> 1 – </w:t>
+      </w:r>
+      <w:r>
+        <w:t>Код</w:t>
+      </w:r>
+      <w:r>
+        <w:rPr>
+          <w:lang w:val="en-US"/>
+        </w:rPr>
+        <w:t xml:space="preserve"> </w:t>
+      </w:r>
+      <w:r>
+        <w:t>алгоритма</w:t>
+      </w:r>
+      <w:r>
+        <w:rPr>
+          <w:lang w:val="en-US"/>
+        </w:rPr>
+        <w:t xml:space="preserve"> </w:t>
       </w:r>
       <w:r>
         <w:rPr>
@@ -6262,6 +6349,9 @@
     <w:p>
       <w:pPr>
         <w:pStyle w:val="Code"/>
+        <w:rPr>
+          <w:lang w:val="en-US"/>
+        </w:rPr>
       </w:pPr>
       <w:r>
         <w:rPr>
@@ -6270,6 +6360,9 @@
         <w:t xml:space="preserve">                    </w:t>
       </w:r>
       <w:r>
+        <w:rPr>
+          <w:lang w:val="en-US"/>
+        </w:rPr>
         <w:t>};</w:t>
       </w:r>
     </w:p>
@@ -6281,6 +6374,9 @@
         </w:rPr>
       </w:pPr>
       <w:r>
+        <w:rPr>
+          <w:lang w:val="en-US"/>
+        </w:rPr>
         <w:t xml:space="preserve">                </w:t>
       </w:r>
       <w:r>
@@ -6413,6 +6509,9 @@
     <w:p>
       <w:pPr>
         <w:pStyle w:val="Code"/>
+        <w:rPr>
+          <w:lang w:val="en-US"/>
+        </w:rPr>
       </w:pPr>
       <w:r>
         <w:rPr>
@@ -6421,43 +6520,73 @@
         <w:t xml:space="preserve">                        </w:t>
       </w:r>
       <w:r>
+        <w:rPr>
+          <w:lang w:val="en-US"/>
+        </w:rPr>
         <w:t>.ToArray()</w:t>
       </w:r>
     </w:p>
     <w:p>
       <w:pPr>
         <w:pStyle w:val="Code"/>
-      </w:pPr>
-      <w:r>
+        <w:rPr>
+          <w:lang w:val="en-US"/>
+        </w:rPr>
+      </w:pPr>
+      <w:r>
+        <w:rPr>
+          <w:lang w:val="en-US"/>
+        </w:rPr>
         <w:t xml:space="preserve">                )</w:t>
       </w:r>
     </w:p>
     <w:p>
       <w:pPr>
         <w:pStyle w:val="Code"/>
-      </w:pPr>
-      <w:r>
+        <w:rPr>
+          <w:lang w:val="en-US"/>
+        </w:rPr>
+      </w:pPr>
+      <w:r>
+        <w:rPr>
+          <w:lang w:val="en-US"/>
+        </w:rPr>
         <w:t xml:space="preserve">            ); </w:t>
       </w:r>
     </w:p>
     <w:p>
       <w:pPr>
         <w:pStyle w:val="Code"/>
-      </w:pPr>
-      <w:r>
+        <w:rPr>
+          <w:lang w:val="en-US"/>
+        </w:rPr>
+      </w:pPr>
+      <w:r>
+        <w:rPr>
+          <w:lang w:val="en-US"/>
+        </w:rPr>
         <w:t xml:space="preserve">        }</w:t>
       </w:r>
     </w:p>
     <w:p>
       <w:pPr>
         <w:pStyle w:val="Code"/>
-      </w:pPr>
-    </w:p>
-    <w:p>
-      <w:pPr>
-        <w:pStyle w:val="Code"/>
-      </w:pPr>
-      <w:r>
+        <w:rPr>
+          <w:lang w:val="en-US"/>
+        </w:rPr>
+      </w:pPr>
+    </w:p>
+    <w:p>
+      <w:pPr>
+        <w:pStyle w:val="Code"/>
+        <w:rPr>
+          <w:lang w:val="en-US"/>
+        </w:rPr>
+      </w:pPr>
+      <w:r>
+        <w:rPr>
+          <w:lang w:val="en-US"/>
+        </w:rPr>
         <w:t xml:space="preserve">        public record ElGamalEncryptedByte</w:t>
       </w:r>
     </w:p>
@@ -6469,6 +6598,9 @@
         </w:rPr>
       </w:pPr>
       <w:r>
+        <w:rPr>
+          <w:lang w:val="en-US"/>
+        </w:rPr>
         <w:lastRenderedPageBreak/>
         <w:t xml:space="preserve">        </w:t>
       </w:r>
@@ -6510,6 +6642,9 @@
     <w:p>
       <w:pPr>
         <w:pStyle w:val="Code"/>
+        <w:rPr>
+          <w:lang w:val="en-US"/>
+        </w:rPr>
       </w:pPr>
       <w:r>
         <w:rPr>
@@ -6518,22 +6653,37 @@
         <w:t xml:space="preserve">        </w:t>
       </w:r>
       <w:r>
+        <w:rPr>
+          <w:lang w:val="en-US"/>
+        </w:rPr>
         <w:t>}</w:t>
       </w:r>
     </w:p>
     <w:p>
       <w:pPr>
         <w:pStyle w:val="Code"/>
-      </w:pPr>
-      <w:r>
+        <w:rPr>
+          <w:lang w:val="en-US"/>
+        </w:rPr>
+      </w:pPr>
+      <w:r>
+        <w:rPr>
+          <w:lang w:val="en-US"/>
+        </w:rPr>
         <w:t xml:space="preserve">    }</w:t>
       </w:r>
     </w:p>
     <w:p>
       <w:pPr>
         <w:pStyle w:val="Code"/>
-      </w:pPr>
-      <w:r>
+        <w:rPr>
+          <w:lang w:val="en-US"/>
+        </w:rPr>
+      </w:pPr>
+      <w:r>
+        <w:rPr>
+          <w:lang w:val="en-US"/>
+        </w:rPr>
         <w:t>}</w:t>
       </w:r>
     </w:p>
@@ -6545,7 +6695,31 @@
         </w:rPr>
       </w:pPr>
       <w:r>
-        <w:t xml:space="preserve">Листинг 2 – Код алгоритма </w:t>
+        <w:t>Листинг</w:t>
+      </w:r>
+      <w:r>
+        <w:rPr>
+          <w:lang w:val="en-US"/>
+        </w:rPr>
+        <w:t xml:space="preserve"> 2 – </w:t>
+      </w:r>
+      <w:r>
+        <w:t>Код</w:t>
+      </w:r>
+      <w:r>
+        <w:rPr>
+          <w:lang w:val="en-US"/>
+        </w:rPr>
+        <w:t xml:space="preserve"> </w:t>
+      </w:r>
+      <w:r>
+        <w:t>алгоритма</w:t>
+      </w:r>
+      <w:r>
+        <w:rPr>
+          <w:lang w:val="en-US"/>
+        </w:rPr>
+        <w:t xml:space="preserve"> </w:t>
       </w:r>
       <w:r>
         <w:rPr>

</xml_diff>